<commit_message>
Enlace entre la interfaz de facturación y su procedimiento almacenado.
</commit_message>
<xml_diff>
--- a/docs/Sprints.docx
+++ b/docs/Sprints.docx
@@ -108,6 +108,17 @@
         </w:rPr>
         <w:t>REGISTRO DE SPRINTS</w:t>
       </w:r>
+      <w:r>
+        <w:rPr>
+          <w:b/>
+          <w:sz w:val="40"/>
+          <w:szCs w:val="40"/>
+          <w:u w:val="single"/>
+        </w:rPr>
+        <w:t xml:space="preserve"> I</w:t>
+      </w:r>
+      <w:bookmarkStart w:id="0" w:name="_GoBack"/>
+      <w:bookmarkEnd w:id="0"/>
     </w:p>
     <w:p>
       <w:pPr>
@@ -1126,8 +1137,6 @@
           <w:lang w:val="en-US"/>
         </w:rPr>
       </w:pPr>
-      <w:bookmarkStart w:id="0" w:name="_GoBack"/>
-      <w:bookmarkEnd w:id="0"/>
       <w:proofErr w:type="spellStart"/>
       <w:r>
         <w:rPr>

</xml_diff>